<commit_message>
feat: thank You Jesus Christ our Holy Lord GOD for helping me here today
Lord Jesus without You i am nothing and i need You Holy Lord GOD King Jesus Christ every moment and every step of the way Lord Jesus Christ thank You so much Father GOD for shielding me from the enemy and from the worldliness Lord Jesus Christ thank You so much Father GOD Lord Jesus Christ for giving me Your Holy Grace abundantly to face each day Lord Jesus Christ please help me today to do some more work for You Lord GOD in Jesus Holy Name Amen
</commit_message>
<xml_diff>
--- a/University/y2t2/MA/tasks/lb2/Lab_2_Onyshchenko_KNT_122.docx
+++ b/University/y2t2/MA/tasks/lb2/Lab_2_Onyshchenko_KNT_122.docx
@@ -338,7 +338,7 @@
       </w:pPr>
       <w:r>
         <w:lastRenderedPageBreak/>
-        <w:t>Назва</w:t>
+        <w:t>Моделювання систем масового обслуговування з одним обслуговуючим приладом та чергою</w:t>
       </w:r>
     </w:p>
     <w:p>
@@ -1049,9 +1049,8 @@
     <w:name w:val="H1"/>
     <w:basedOn w:val="1"/>
     <w:link w:val="H1Char"/>
-    <w:autoRedefine/>
     <w:qFormat/>
-    <w:rsid w:val="008A48C4"/>
+    <w:rsid w:val="009F071E"/>
     <w:pPr>
       <w:ind w:firstLine="0"/>
       <w:jc w:val="center"/>
@@ -1060,6 +1059,7 @@
       <w:rFonts w:ascii="Times New Roman" w:hAnsi="Times New Roman" w:cs="Times New Roman"/>
       <w:b/>
       <w:bCs/>
+      <w:caps/>
       <w:color w:val="000000" w:themeColor="text1"/>
       <w:sz w:val="28"/>
       <w:szCs w:val="28"/>
@@ -1083,11 +1083,12 @@
     <w:name w:val="H1 Char"/>
     <w:basedOn w:val="10"/>
     <w:link w:val="H1"/>
-    <w:rsid w:val="008A48C4"/>
+    <w:rsid w:val="009F071E"/>
     <w:rPr>
       <w:rFonts w:ascii="Times New Roman" w:eastAsiaTheme="majorEastAsia" w:hAnsi="Times New Roman" w:cs="Times New Roman"/>
       <w:b/>
       <w:bCs/>
+      <w:caps/>
       <w:color w:val="000000" w:themeColor="text1"/>
       <w:sz w:val="28"/>
       <w:szCs w:val="28"/>

</xml_diff>